<commit_message>
ok lets skip it
</commit_message>
<xml_diff>
--- a/2 семестр/РОССИЯ/ЛР 1/ППиМИИ ЛР 1.docx
+++ b/2 семестр/РОССИЯ/ЛР 1/ППиМИИ ЛР 1.docx
@@ -631,9 +631,27 @@
     <w:p>
       <w:pPr>
         <w:pStyle w:val="af"/>
-      </w:pPr>
-      <w:r>
-        <w:t>// Одномерный массив из 10 элементов</w:t>
+        <w:rPr>
+          <w:lang w:val="en-US"/>
+        </w:rPr>
+      </w:pPr>
+      <w:r>
+        <w:t xml:space="preserve">// Одномерный массив </w:t>
+      </w:r>
+      <w:r>
+        <w:rPr>
+          <w:lang w:val="en-US"/>
+        </w:rPr>
+        <w:t>(</w:t>
+      </w:r>
+      <w:r>
+        <w:t>10 элементов</w:t>
+      </w:r>
+      <w:r>
+        <w:rPr>
+          <w:lang w:val="en-US"/>
+        </w:rPr>
+        <w:t>)</w:t>
       </w:r>
     </w:p>
     <w:p>
@@ -653,7 +671,21 @@
         <w:rPr>
           <w:lang w:val="en-US"/>
         </w:rPr>
-        <w:t xml:space="preserve"> arr = </w:t>
+        <w:t xml:space="preserve"> </w:t>
+      </w:r>
+      <w:proofErr w:type="spellStart"/>
+      <w:r>
+        <w:rPr>
+          <w:lang w:val="en-US"/>
+        </w:rPr>
+        <w:t>arr</w:t>
+      </w:r>
+      <w:proofErr w:type="spellEnd"/>
+      <w:r>
+        <w:rPr>
+          <w:lang w:val="en-US"/>
+        </w:rPr>
+        <w:t xml:space="preserve"> = </w:t>
       </w:r>
       <w:r>
         <w:rPr>
@@ -751,7 +783,38 @@
         <w:rPr>
           <w:lang w:val="en-US"/>
         </w:rPr>
-        <w:t>// Сумма элементов</w:t>
+        <w:t xml:space="preserve">// </w:t>
+      </w:r>
+      <w:proofErr w:type="spellStart"/>
+      <w:r>
+        <w:rPr>
+          <w:lang w:val="en-US"/>
+        </w:rPr>
+        <w:t>Сумма</w:t>
+      </w:r>
+      <w:proofErr w:type="spellEnd"/>
+      <w:r>
+        <w:rPr>
+          <w:lang w:val="en-US"/>
+        </w:rPr>
+        <w:t xml:space="preserve"> </w:t>
+      </w:r>
+      <w:proofErr w:type="spellStart"/>
+      <w:r>
+        <w:rPr>
+          <w:lang w:val="en-US"/>
+        </w:rPr>
+        <w:t>элементов</w:t>
+      </w:r>
+      <w:proofErr w:type="spellEnd"/>
+      <w:r>
+        <w:rPr>
+          <w:lang w:val="en-US"/>
+        </w:rPr>
+        <w:t xml:space="preserve"> </w:t>
+      </w:r>
+      <w:r>
+        <w:t>массива</w:t>
       </w:r>
     </w:p>
     <w:p>
@@ -787,7 +850,65 @@
         <w:rPr>
           <w:lang w:val="en-US"/>
         </w:rPr>
-        <w:t xml:space="preserve"> (let i = 0; i &lt; arr.length; i++) {</w:t>
+        <w:t xml:space="preserve"> (let </w:t>
+      </w:r>
+      <w:proofErr w:type="spellStart"/>
+      <w:r>
+        <w:rPr>
+          <w:lang w:val="en-US"/>
+        </w:rPr>
+        <w:t>i</w:t>
+      </w:r>
+      <w:proofErr w:type="spellEnd"/>
+      <w:r>
+        <w:rPr>
+          <w:lang w:val="en-US"/>
+        </w:rPr>
+        <w:t xml:space="preserve"> = 0; </w:t>
+      </w:r>
+      <w:proofErr w:type="spellStart"/>
+      <w:r>
+        <w:rPr>
+          <w:lang w:val="en-US"/>
+        </w:rPr>
+        <w:t>i</w:t>
+      </w:r>
+      <w:proofErr w:type="spellEnd"/>
+      <w:r>
+        <w:rPr>
+          <w:lang w:val="en-US"/>
+        </w:rPr>
+        <w:t xml:space="preserve"> &lt; </w:t>
+      </w:r>
+      <w:proofErr w:type="spellStart"/>
+      <w:proofErr w:type="gramStart"/>
+      <w:r>
+        <w:rPr>
+          <w:lang w:val="en-US"/>
+        </w:rPr>
+        <w:t>arr.length</w:t>
+      </w:r>
+      <w:proofErr w:type="spellEnd"/>
+      <w:proofErr w:type="gramEnd"/>
+      <w:r>
+        <w:rPr>
+          <w:lang w:val="en-US"/>
+        </w:rPr>
+        <w:t xml:space="preserve">; </w:t>
+      </w:r>
+      <w:proofErr w:type="spellStart"/>
+      <w:r>
+        <w:rPr>
+          <w:lang w:val="en-US"/>
+        </w:rPr>
+        <w:t>i</w:t>
+      </w:r>
+      <w:proofErr w:type="spellEnd"/>
+      <w:r>
+        <w:rPr>
+          <w:lang w:val="en-US"/>
+        </w:rPr>
+        <w:t>++) {</w:t>
       </w:r>
     </w:p>
     <w:p>
@@ -801,7 +922,35 @@
         <w:rPr>
           <w:lang w:val="en-US"/>
         </w:rPr>
-        <w:t xml:space="preserve">    sum += arr[i];</w:t>
+        <w:t xml:space="preserve">    sum += </w:t>
+      </w:r>
+      <w:proofErr w:type="spellStart"/>
+      <w:r>
+        <w:rPr>
+          <w:lang w:val="en-US"/>
+        </w:rPr>
+        <w:t>arr</w:t>
+      </w:r>
+      <w:proofErr w:type="spellEnd"/>
+      <w:r>
+        <w:rPr>
+          <w:lang w:val="en-US"/>
+        </w:rPr>
+        <w:t>[</w:t>
+      </w:r>
+      <w:proofErr w:type="spellStart"/>
+      <w:r>
+        <w:rPr>
+          <w:lang w:val="en-US"/>
+        </w:rPr>
+        <w:t>i</w:t>
+      </w:r>
+      <w:proofErr w:type="spellEnd"/>
+      <w:r>
+        <w:rPr>
+          <w:lang w:val="en-US"/>
+        </w:rPr>
+        <w:t>];</w:t>
       </w:r>
     </w:p>
     <w:p>
@@ -830,6 +979,7 @@
       <w:pPr>
         <w:pStyle w:val="af"/>
       </w:pPr>
+      <w:proofErr w:type="gramStart"/>
       <w:r>
         <w:rPr>
           <w:lang w:val="en-US"/>
@@ -846,7 +996,35 @@
         <w:t>log</w:t>
       </w:r>
       <w:r>
-        <w:t xml:space="preserve">("Сумма элементов массива:", </w:t>
+        <w:t>(</w:t>
+      </w:r>
+      <w:proofErr w:type="gramEnd"/>
+      <w:r>
+        <w:t>"</w:t>
+      </w:r>
+      <w:r>
+        <w:t>Сумма</w:t>
+      </w:r>
+      <w:r>
+        <w:t xml:space="preserve"> </w:t>
+      </w:r>
+      <w:r>
+        <w:t>элементов</w:t>
+      </w:r>
+      <w:r>
+        <w:t xml:space="preserve"> </w:t>
+      </w:r>
+      <w:r>
+        <w:t>массива</w:t>
+      </w:r>
+      <w:r>
+        <w:t>:</w:t>
+      </w:r>
+      <w:r>
+        <w:t xml:space="preserve"> </w:t>
+      </w:r>
+      <w:r>
+        <w:t xml:space="preserve">", </w:t>
       </w:r>
       <w:r>
         <w:rPr>
@@ -966,13 +1144,7 @@
         <w:t>Рисунок 4.1 – Запуск первой программы</w:t>
       </w:r>
     </w:p>
-    <w:p>
-      <w:pPr>
-        <w:rPr>
-          <w:lang w:val="en-US"/>
-        </w:rPr>
-      </w:pPr>
-    </w:p>
+    <w:p/>
     <w:p>
       <w:r>
         <w:t xml:space="preserve">Далее была написана программа на </w:t>
@@ -1015,9 +1187,15 @@
           <w:bCs/>
         </w:rPr>
       </w:pPr>
-      <w:r>
-        <w:t xml:space="preserve">let </w:t>
-      </w:r>
+      <w:proofErr w:type="spellStart"/>
+      <w:r>
+        <w:t>let</w:t>
+      </w:r>
+      <w:proofErr w:type="spellEnd"/>
+      <w:r>
+        <w:t xml:space="preserve"> </w:t>
+      </w:r>
+      <w:proofErr w:type="spellStart"/>
       <w:r>
         <w:rPr>
           <w:b/>
@@ -1025,6 +1203,7 @@
         </w:rPr>
         <w:t>matrix</w:t>
       </w:r>
+      <w:proofErr w:type="spellEnd"/>
       <w:r>
         <w:t xml:space="preserve"> = </w:t>
       </w:r>
@@ -1107,7 +1286,21 @@
         <w:rPr>
           <w:lang w:val="en-US"/>
         </w:rPr>
-        <w:t>let positiveMatrix = [];</w:t>
+        <w:t xml:space="preserve">let </w:t>
+      </w:r>
+      <w:proofErr w:type="spellStart"/>
+      <w:r>
+        <w:rPr>
+          <w:lang w:val="en-US"/>
+        </w:rPr>
+        <w:t>positiveMatrix</w:t>
+      </w:r>
+      <w:proofErr w:type="spellEnd"/>
+      <w:r>
+        <w:rPr>
+          <w:lang w:val="en-US"/>
+        </w:rPr>
+        <w:t xml:space="preserve"> = [];</w:t>
       </w:r>
     </w:p>
     <w:p>
@@ -1129,7 +1322,79 @@
         <w:rPr>
           <w:lang w:val="en-US"/>
         </w:rPr>
-        <w:t xml:space="preserve"> (let i = 0; i &lt; matrix.length; i++) {   // </w:t>
+        <w:t xml:space="preserve"> (let </w:t>
+      </w:r>
+      <w:proofErr w:type="spellStart"/>
+      <w:r>
+        <w:rPr>
+          <w:lang w:val="en-US"/>
+        </w:rPr>
+        <w:t>i</w:t>
+      </w:r>
+      <w:proofErr w:type="spellEnd"/>
+      <w:r>
+        <w:rPr>
+          <w:lang w:val="en-US"/>
+        </w:rPr>
+        <w:t xml:space="preserve"> = 0; </w:t>
+      </w:r>
+      <w:proofErr w:type="spellStart"/>
+      <w:r>
+        <w:rPr>
+          <w:lang w:val="en-US"/>
+        </w:rPr>
+        <w:t>i</w:t>
+      </w:r>
+      <w:proofErr w:type="spellEnd"/>
+      <w:r>
+        <w:rPr>
+          <w:lang w:val="en-US"/>
+        </w:rPr>
+        <w:t xml:space="preserve"> &lt; </w:t>
+      </w:r>
+      <w:proofErr w:type="spellStart"/>
+      <w:proofErr w:type="gramStart"/>
+      <w:r>
+        <w:rPr>
+          <w:lang w:val="en-US"/>
+        </w:rPr>
+        <w:t>matrix.length</w:t>
+      </w:r>
+      <w:proofErr w:type="spellEnd"/>
+      <w:proofErr w:type="gramEnd"/>
+      <w:r>
+        <w:rPr>
+          <w:lang w:val="en-US"/>
+        </w:rPr>
+        <w:t xml:space="preserve">; </w:t>
+      </w:r>
+      <w:proofErr w:type="spellStart"/>
+      <w:r>
+        <w:rPr>
+          <w:lang w:val="en-US"/>
+        </w:rPr>
+        <w:t>i</w:t>
+      </w:r>
+      <w:proofErr w:type="spellEnd"/>
+      <w:r>
+        <w:rPr>
+          <w:lang w:val="en-US"/>
+        </w:rPr>
+        <w:t xml:space="preserve">++) </w:t>
+      </w:r>
+      <w:proofErr w:type="gramStart"/>
+      <w:r>
+        <w:rPr>
+          <w:lang w:val="en-US"/>
+        </w:rPr>
+        <w:t>{  </w:t>
+      </w:r>
+      <w:proofErr w:type="gramEnd"/>
+      <w:r>
+        <w:rPr>
+          <w:lang w:val="en-US"/>
+        </w:rPr>
+        <w:t xml:space="preserve"> // </w:t>
       </w:r>
       <w:r>
         <w:t>обход</w:t>
@@ -1155,7 +1420,21 @@
         <w:rPr>
           <w:lang w:val="en-US"/>
         </w:rPr>
-        <w:t>    let hasNegative = false;</w:t>
+        <w:t xml:space="preserve">    let </w:t>
+      </w:r>
+      <w:proofErr w:type="spellStart"/>
+      <w:r>
+        <w:rPr>
+          <w:lang w:val="en-US"/>
+        </w:rPr>
+        <w:t>hasNegative</w:t>
+      </w:r>
+      <w:proofErr w:type="spellEnd"/>
+      <w:r>
+        <w:rPr>
+          <w:lang w:val="en-US"/>
+        </w:rPr>
+        <w:t xml:space="preserve"> = false;</w:t>
       </w:r>
     </w:p>
     <w:p>
@@ -1184,7 +1463,57 @@
         <w:rPr>
           <w:lang w:val="en-US"/>
         </w:rPr>
-        <w:t xml:space="preserve"> (let j = 0; j &lt; matrix[i].length; j++) {    // </w:t>
+        <w:t xml:space="preserve"> (let j = 0; j &lt; matrix[</w:t>
+      </w:r>
+      <w:proofErr w:type="spellStart"/>
+      <w:r>
+        <w:rPr>
+          <w:lang w:val="en-US"/>
+        </w:rPr>
+        <w:t>i</w:t>
+      </w:r>
+      <w:proofErr w:type="spellEnd"/>
+      <w:proofErr w:type="gramStart"/>
+      <w:r>
+        <w:rPr>
+          <w:lang w:val="en-US"/>
+        </w:rPr>
+        <w:t>].length</w:t>
+      </w:r>
+      <w:proofErr w:type="gramEnd"/>
+      <w:r>
+        <w:rPr>
+          <w:lang w:val="en-US"/>
+        </w:rPr>
+        <w:t xml:space="preserve">; </w:t>
+      </w:r>
+      <w:proofErr w:type="spellStart"/>
+      <w:r>
+        <w:rPr>
+          <w:lang w:val="en-US"/>
+        </w:rPr>
+        <w:t>j++</w:t>
+      </w:r>
+      <w:proofErr w:type="spellEnd"/>
+      <w:r>
+        <w:rPr>
+          <w:lang w:val="en-US"/>
+        </w:rPr>
+        <w:t xml:space="preserve">) </w:t>
+      </w:r>
+      <w:proofErr w:type="gramStart"/>
+      <w:r>
+        <w:rPr>
+          <w:lang w:val="en-US"/>
+        </w:rPr>
+        <w:t>{  </w:t>
+      </w:r>
+      <w:proofErr w:type="gramEnd"/>
+      <w:r>
+        <w:rPr>
+          <w:lang w:val="en-US"/>
+        </w:rPr>
+        <w:t xml:space="preserve">  // </w:t>
       </w:r>
       <w:r>
         <w:t>обход</w:t>
@@ -1219,7 +1548,21 @@
         <w:rPr>
           <w:lang w:val="en-US"/>
         </w:rPr>
-        <w:t>        if (matrix[i][j] &lt; 0) {</w:t>
+        <w:t>        if (matrix[</w:t>
+      </w:r>
+      <w:proofErr w:type="spellStart"/>
+      <w:r>
+        <w:rPr>
+          <w:lang w:val="en-US"/>
+        </w:rPr>
+        <w:t>i</w:t>
+      </w:r>
+      <w:proofErr w:type="spellEnd"/>
+      <w:r>
+        <w:rPr>
+          <w:lang w:val="en-US"/>
+        </w:rPr>
+        <w:t>][j] &lt; 0) {</w:t>
       </w:r>
     </w:p>
     <w:p>
@@ -1233,7 +1576,21 @@
         <w:rPr>
           <w:lang w:val="en-US"/>
         </w:rPr>
-        <w:t>            hasNegative = true;</w:t>
+        <w:t xml:space="preserve">            </w:t>
+      </w:r>
+      <w:proofErr w:type="spellStart"/>
+      <w:r>
+        <w:rPr>
+          <w:lang w:val="en-US"/>
+        </w:rPr>
+        <w:t>hasNegative</w:t>
+      </w:r>
+      <w:proofErr w:type="spellEnd"/>
+      <w:r>
+        <w:rPr>
+          <w:lang w:val="en-US"/>
+        </w:rPr>
+        <w:t xml:space="preserve"> = true;</w:t>
       </w:r>
     </w:p>
     <w:p>
@@ -1289,7 +1646,29 @@
         <w:rPr>
           <w:lang w:val="en-US"/>
         </w:rPr>
-        <w:t>    if (!hasNegative) {</w:t>
+        <w:t xml:space="preserve">    if </w:t>
+      </w:r>
+      <w:proofErr w:type="gramStart"/>
+      <w:r>
+        <w:rPr>
+          <w:lang w:val="en-US"/>
+        </w:rPr>
+        <w:t>(!</w:t>
+      </w:r>
+      <w:proofErr w:type="spellStart"/>
+      <w:r>
+        <w:rPr>
+          <w:lang w:val="en-US"/>
+        </w:rPr>
+        <w:t>hasNegative</w:t>
+      </w:r>
+      <w:proofErr w:type="spellEnd"/>
+      <w:proofErr w:type="gramEnd"/>
+      <w:r>
+        <w:rPr>
+          <w:lang w:val="en-US"/>
+        </w:rPr>
+        <w:t>) {</w:t>
       </w:r>
     </w:p>
     <w:p>
@@ -1303,7 +1682,35 @@
         <w:rPr>
           <w:lang w:val="en-US"/>
         </w:rPr>
-        <w:t>        positiveMatrix.push(matrix[i]);</w:t>
+        <w:t xml:space="preserve">        </w:t>
+      </w:r>
+      <w:proofErr w:type="spellStart"/>
+      <w:r>
+        <w:rPr>
+          <w:lang w:val="en-US"/>
+        </w:rPr>
+        <w:t>positiveMatrix.push</w:t>
+      </w:r>
+      <w:proofErr w:type="spellEnd"/>
+      <w:r>
+        <w:rPr>
+          <w:lang w:val="en-US"/>
+        </w:rPr>
+        <w:t>(matrix[</w:t>
+      </w:r>
+      <w:proofErr w:type="spellStart"/>
+      <w:r>
+        <w:rPr>
+          <w:lang w:val="en-US"/>
+        </w:rPr>
+        <w:t>i</w:t>
+      </w:r>
+      <w:proofErr w:type="spellEnd"/>
+      <w:r>
+        <w:rPr>
+          <w:lang w:val="en-US"/>
+        </w:rPr>
+        <w:t>]);</w:t>
       </w:r>
     </w:p>
     <w:p>
@@ -1337,37 +1744,51 @@
       <w:pPr>
         <w:pStyle w:val="af"/>
       </w:pPr>
-      <w:r>
-        <w:t>console.log("Матрица без строк с отрицательными элементами:");</w:t>
+      <w:proofErr w:type="gramStart"/>
+      <w:r>
+        <w:t>console.log(</w:t>
+      </w:r>
+      <w:proofErr w:type="gramEnd"/>
+      <w:r>
+        <w:t>"Матрица без строк с отрицательными элементами:");</w:t>
       </w:r>
     </w:p>
     <w:p>
       <w:pPr>
         <w:pStyle w:val="af"/>
-        <w:rPr>
-          <w:lang w:val="en-US"/>
-        </w:rPr>
-      </w:pPr>
-      <w:r>
-        <w:rPr>
-          <w:lang w:val="en-US"/>
-        </w:rPr>
-        <w:t>console.log(positiveMatrix);</w:t>
-      </w:r>
-    </w:p>
-    <w:p>
-      <w:pPr>
-        <w:rPr>
-          <w:lang w:val="en-US"/>
-        </w:rPr>
-      </w:pPr>
-    </w:p>
-    <w:p>
-      <w:pPr>
-        <w:rPr>
-          <w:lang w:val="en-US"/>
-        </w:rPr>
-      </w:pPr>
+      </w:pPr>
+      <w:r>
+        <w:rPr>
+          <w:lang w:val="en-US"/>
+        </w:rPr>
+        <w:t>console</w:t>
+      </w:r>
+      <w:r>
+        <w:t>.</w:t>
+      </w:r>
+      <w:r>
+        <w:rPr>
+          <w:lang w:val="en-US"/>
+        </w:rPr>
+        <w:t>log</w:t>
+      </w:r>
+      <w:r>
+        <w:t>(</w:t>
+      </w:r>
+      <w:proofErr w:type="spellStart"/>
+      <w:r>
+        <w:rPr>
+          <w:lang w:val="en-US"/>
+        </w:rPr>
+        <w:t>positiveMatrix</w:t>
+      </w:r>
+      <w:proofErr w:type="spellEnd"/>
+      <w:r>
+        <w:t>);</w:t>
+      </w:r>
+    </w:p>
+    <w:p/>
+    <w:p>
       <w:r>
         <w:t>Алгоритм</w:t>
       </w:r>
@@ -1446,10 +1867,18 @@
         <w:t>т</w:t>
       </w:r>
       <w:r>
-        <w:t xml:space="preserve"> вариант исходной  матриц</w:t>
-      </w:r>
-      <w:r>
-        <w:t>ы без строк с отрицательными элементами (рисунок 4.2).</w:t>
+        <w:t xml:space="preserve"> вариант </w:t>
+      </w:r>
+      <w:proofErr w:type="gramStart"/>
+      <w:r>
+        <w:t>исходной  матриц</w:t>
+      </w:r>
+      <w:r>
+        <w:t>ы</w:t>
+      </w:r>
+      <w:proofErr w:type="gramEnd"/>
+      <w:r>
+        <w:t xml:space="preserve"> без строк с отрицательными элементами (рисунок 4.2).</w:t>
       </w:r>
     </w:p>
     <w:p/>

</xml_diff>